<commit_message>
fix: corrige bugs e implementa novas funcionalidades
</commit_message>
<xml_diff>
--- a/cadastro/documentos_modelo/autorizacao_desconto_modelo.docx
+++ b/cadastro/documentos_modelo/autorizacao_desconto_modelo.docx
@@ -193,33 +193,33 @@
         <w:rPr>
           <w:rFonts w:ascii="Arial" w:hAnsi="Arial" w:cs="Arial"/>
         </w:rPr>
-        <w:t xml:space="preserve"> parcelas de </w:t>
+        <w:t xml:space="preserve"> </w:t>
       </w:r>
       <w:r>
         <w:rPr>
           <w:rFonts w:ascii="Arial" w:hAnsi="Arial" w:cs="Arial"/>
         </w:rPr>
-        <w:t>R$ {{valor/</w:t>
+        <w:t>parcelas de R$ {{</w:t>
       </w:r>
       <w:proofErr w:type="spellStart"/>
       <w:r>
         <w:rPr>
           <w:rFonts w:ascii="Arial" w:hAnsi="Arial" w:cs="Arial"/>
         </w:rPr>
-        <w:t>num_parcelas</w:t>
+        <w:t>valor_parcela</w:t>
       </w:r>
       <w:proofErr w:type="spellEnd"/>
       <w:r>
         <w:rPr>
           <w:rFonts w:ascii="Arial" w:hAnsi="Arial" w:cs="Arial"/>
         </w:rPr>
-        <w:t>}}</w:t>
+        <w:t>}} por mês,</w:t>
       </w:r>
       <w:r>
         <w:rPr>
           <w:rFonts w:ascii="Arial" w:hAnsi="Arial" w:cs="Arial"/>
         </w:rPr>
-        <w:t xml:space="preserve"> por mês, iniciando na folha de pagamento da competência </w:t>
+        <w:t xml:space="preserve"> iniciando na folha de pagamento da competência </w:t>
       </w:r>
       <w:r>
         <w:rPr>
@@ -287,8 +287,6 @@
         </w:rPr>
         <w:t>_____________</w:t>
       </w:r>
-      <w:bookmarkStart w:id="0" w:name="_GoBack"/>
-      <w:bookmarkEnd w:id="0"/>
       <w:r>
         <w:rPr>
           <w:rFonts w:ascii="Arial" w:hAnsi="Arial" w:cs="Arial"/>
@@ -391,6 +389,8 @@
         </w:rPr>
         <w:t>}}</w:t>
       </w:r>
+      <w:bookmarkStart w:id="0" w:name="_GoBack"/>
+      <w:bookmarkEnd w:id="0"/>
     </w:p>
     <w:sectPr>
       <w:headerReference w:type="even" r:id="rId8"/>
@@ -6929,7 +6929,7 @@
 </file>
 
 <file path=customXml/itemProps1.xml><?xml version="1.0" encoding="utf-8"?>
-<ds:datastoreItem xmlns:ds="http://schemas.openxmlformats.org/officeDocument/2006/customXml" ds:itemID="{09223546-525C-47EC-B49F-2B0DDB87DB60}">
+<ds:datastoreItem xmlns:ds="http://schemas.openxmlformats.org/officeDocument/2006/customXml" ds:itemID="{F5E83BD3-BD7E-4522-B232-8C0B68BCD88E}">
   <ds:schemaRefs>
     <ds:schemaRef ds:uri="http://schemas.openxmlformats.org/officeDocument/2006/bibliography"/>
   </ds:schemaRefs>

</xml_diff>